<commit_message>
update view quay số + fix form suất ăn
</commit_message>
<xml_diff>
--- a/281118/blog/public/Form/suatan.docx
+++ b/281118/blog/public/Form/suatan.docx
@@ -66,7 +66,7 @@
     <w:tbl>
       <w:tblPr>
         <w:tblStyle w:val="4"/>
-        <w:tblW w:w="8522" w:type="dxa"/>
+        <w:tblW w:w="8407" w:type="dxa"/>
         <w:tblInd w:w="0" w:type="dxa"/>
         <w:tblBorders>
           <w:top w:val="single" w:color="auto" w:sz="4" w:space="0"/>
@@ -85,10 +85,11 @@
         </w:tblCellMar>
       </w:tblPr>
       <w:tblGrid>
-        <w:gridCol w:w="1003"/>
-        <w:gridCol w:w="4188"/>
-        <w:gridCol w:w="2220"/>
-        <w:gridCol w:w="1111"/>
+        <w:gridCol w:w="888"/>
+        <w:gridCol w:w="3211"/>
+        <w:gridCol w:w="1752"/>
+        <w:gridCol w:w="888"/>
+        <w:gridCol w:w="1668"/>
       </w:tblGrid>
       <w:tr>
         <w:tblPrEx>
@@ -110,7 +111,7 @@
         </w:tblPrEx>
         <w:tc>
           <w:tcPr>
-            <w:tcW w:w="1003" w:type="dxa"/>
+            <w:tcW w:w="888" w:type="dxa"/>
           </w:tcPr>
           <w:p>
             <w:pPr>
@@ -142,7 +143,7 @@
         </w:tc>
         <w:tc>
           <w:tcPr>
-            <w:tcW w:w="4188" w:type="dxa"/>
+            <w:tcW w:w="3211" w:type="dxa"/>
           </w:tcPr>
           <w:p>
             <w:pPr>
@@ -174,7 +175,7 @@
         </w:tc>
         <w:tc>
           <w:tcPr>
-            <w:tcW w:w="2220" w:type="dxa"/>
+            <w:tcW w:w="1752" w:type="dxa"/>
           </w:tcPr>
           <w:p>
             <w:pPr>
@@ -206,7 +207,7 @@
         </w:tc>
         <w:tc>
           <w:tcPr>
-            <w:tcW w:w="1111" w:type="dxa"/>
+            <w:tcW w:w="888" w:type="dxa"/>
           </w:tcPr>
           <w:p>
             <w:pPr>
@@ -233,6 +234,38 @@
                 <w:lang w:val="en-US"/>
               </w:rPr>
               <w:t>MÓN</w:t>
+            </w:r>
+          </w:p>
+        </w:tc>
+        <w:tc>
+          <w:tcPr>
+            <w:tcW w:w="1668" w:type="dxa"/>
+          </w:tcPr>
+          <w:p>
+            <w:pPr>
+              <w:widowControl w:val="0"/>
+              <w:jc w:val="center"/>
+              <w:rPr>
+                <w:rFonts w:hint="default" w:ascii="Times New Roman" w:hAnsi="Times New Roman" w:cs="Times New Roman"/>
+                <w:b w:val="0"/>
+                <w:bCs w:val="0"/>
+                <w:sz w:val="24"/>
+                <w:szCs w:val="24"/>
+                <w:vertAlign w:val="baseline"/>
+                <w:lang w:val="en-US"/>
+              </w:rPr>
+            </w:pPr>
+            <w:r>
+              <w:rPr>
+                <w:rFonts w:hint="default" w:ascii="Times New Roman" w:hAnsi="Times New Roman" w:cs="Times New Roman"/>
+                <w:b w:val="0"/>
+                <w:bCs w:val="0"/>
+                <w:sz w:val="24"/>
+                <w:szCs w:val="24"/>
+                <w:vertAlign w:val="baseline"/>
+                <w:lang w:val="en-US"/>
+              </w:rPr>
+              <w:t>KÝ NHẬN</w:t>
             </w:r>
           </w:p>
         </w:tc>
@@ -257,7 +290,7 @@
         </w:tblPrEx>
         <w:tc>
           <w:tcPr>
-            <w:tcW w:w="1003" w:type="dxa"/>
+            <w:tcW w:w="888" w:type="dxa"/>
           </w:tcPr>
           <w:p>
             <w:pPr>
@@ -289,7 +322,7 @@
         </w:tc>
         <w:tc>
           <w:tcPr>
-            <w:tcW w:w="4188" w:type="dxa"/>
+            <w:tcW w:w="3211" w:type="dxa"/>
           </w:tcPr>
           <w:p>
             <w:pPr>
@@ -321,7 +354,7 @@
         </w:tc>
         <w:tc>
           <w:tcPr>
-            <w:tcW w:w="2220" w:type="dxa"/>
+            <w:tcW w:w="1752" w:type="dxa"/>
           </w:tcPr>
           <w:p>
             <w:pPr>
@@ -353,7 +386,7 @@
         </w:tc>
         <w:tc>
           <w:tcPr>
-            <w:tcW w:w="1111" w:type="dxa"/>
+            <w:tcW w:w="888" w:type="dxa"/>
           </w:tcPr>
           <w:p>
             <w:pPr>
@@ -381,8 +414,26 @@
               </w:rPr>
               <w:t>${type}</w:t>
             </w:r>
-            <w:bookmarkStart w:id="0" w:name="_GoBack"/>
-            <w:bookmarkEnd w:id="0"/>
+          </w:p>
+        </w:tc>
+        <w:tc>
+          <w:tcPr>
+            <w:tcW w:w="1668" w:type="dxa"/>
+          </w:tcPr>
+          <w:p>
+            <w:pPr>
+              <w:widowControl w:val="0"/>
+              <w:jc w:val="center"/>
+              <w:rPr>
+                <w:rFonts w:hint="default" w:ascii="Times New Roman" w:hAnsi="Times New Roman" w:cs="Times New Roman"/>
+                <w:b w:val="0"/>
+                <w:bCs w:val="0"/>
+                <w:sz w:val="24"/>
+                <w:szCs w:val="24"/>
+                <w:vertAlign w:val="baseline"/>
+                <w:lang w:val="en-US"/>
+              </w:rPr>
+            </w:pPr>
           </w:p>
         </w:tc>
       </w:tr>
@@ -399,6 +450,8 @@
           <w:lang w:val="en-US"/>
         </w:rPr>
       </w:pPr>
+      <w:bookmarkStart w:id="0" w:name="_GoBack"/>
+      <w:bookmarkEnd w:id="0"/>
     </w:p>
     <w:sectPr>
       <w:pgSz w:w="11906" w:h="16838"/>

</xml_diff>

<commit_message>
update form Suất Ăn
</commit_message>
<xml_diff>
--- a/281118/blog/public/Form/suatan.docx
+++ b/281118/blog/public/Form/suatan.docx
@@ -66,7 +66,7 @@
     <w:tbl>
       <w:tblPr>
         <w:tblStyle w:val="4"/>
-        <w:tblW w:w="8407" w:type="dxa"/>
+        <w:tblW w:w="8323" w:type="dxa"/>
         <w:tblInd w:w="0" w:type="dxa"/>
         <w:tblBorders>
           <w:top w:val="single" w:color="auto" w:sz="4" w:space="0"/>
@@ -85,11 +85,11 @@
         </w:tblCellMar>
       </w:tblPr>
       <w:tblGrid>
-        <w:gridCol w:w="888"/>
-        <w:gridCol w:w="3211"/>
-        <w:gridCol w:w="1752"/>
-        <w:gridCol w:w="888"/>
-        <w:gridCol w:w="1668"/>
+        <w:gridCol w:w="715"/>
+        <w:gridCol w:w="3423"/>
+        <w:gridCol w:w="2021"/>
+        <w:gridCol w:w="823"/>
+        <w:gridCol w:w="1341"/>
       </w:tblGrid>
       <w:tr>
         <w:tblPrEx>
@@ -111,7 +111,7 @@
         </w:tblPrEx>
         <w:tc>
           <w:tcPr>
-            <w:tcW w:w="888" w:type="dxa"/>
+            <w:tcW w:w="715" w:type="dxa"/>
           </w:tcPr>
           <w:p>
             <w:pPr>
@@ -143,7 +143,7 @@
         </w:tc>
         <w:tc>
           <w:tcPr>
-            <w:tcW w:w="3211" w:type="dxa"/>
+            <w:tcW w:w="3423" w:type="dxa"/>
           </w:tcPr>
           <w:p>
             <w:pPr>
@@ -175,7 +175,7 @@
         </w:tc>
         <w:tc>
           <w:tcPr>
-            <w:tcW w:w="1752" w:type="dxa"/>
+            <w:tcW w:w="2021" w:type="dxa"/>
           </w:tcPr>
           <w:p>
             <w:pPr>
@@ -207,7 +207,7 @@
         </w:tc>
         <w:tc>
           <w:tcPr>
-            <w:tcW w:w="888" w:type="dxa"/>
+            <w:tcW w:w="823" w:type="dxa"/>
           </w:tcPr>
           <w:p>
             <w:pPr>
@@ -239,7 +239,7 @@
         </w:tc>
         <w:tc>
           <w:tcPr>
-            <w:tcW w:w="1668" w:type="dxa"/>
+            <w:tcW w:w="1341" w:type="dxa"/>
           </w:tcPr>
           <w:p>
             <w:pPr>
@@ -290,7 +290,7 @@
         </w:tblPrEx>
         <w:tc>
           <w:tcPr>
-            <w:tcW w:w="888" w:type="dxa"/>
+            <w:tcW w:w="715" w:type="dxa"/>
           </w:tcPr>
           <w:p>
             <w:pPr>
@@ -322,7 +322,7 @@
         </w:tc>
         <w:tc>
           <w:tcPr>
-            <w:tcW w:w="3211" w:type="dxa"/>
+            <w:tcW w:w="3423" w:type="dxa"/>
           </w:tcPr>
           <w:p>
             <w:pPr>
@@ -350,11 +350,13 @@
               </w:rPr>
               <w:t>${name}</w:t>
             </w:r>
+            <w:bookmarkStart w:id="0" w:name="_GoBack"/>
+            <w:bookmarkEnd w:id="0"/>
           </w:p>
         </w:tc>
         <w:tc>
           <w:tcPr>
-            <w:tcW w:w="1752" w:type="dxa"/>
+            <w:tcW w:w="2021" w:type="dxa"/>
           </w:tcPr>
           <w:p>
             <w:pPr>
@@ -386,7 +388,7 @@
         </w:tc>
         <w:tc>
           <w:tcPr>
-            <w:tcW w:w="888" w:type="dxa"/>
+            <w:tcW w:w="823" w:type="dxa"/>
           </w:tcPr>
           <w:p>
             <w:pPr>
@@ -418,7 +420,7 @@
         </w:tc>
         <w:tc>
           <w:tcPr>
-            <w:tcW w:w="1668" w:type="dxa"/>
+            <w:tcW w:w="1341" w:type="dxa"/>
           </w:tcPr>
           <w:p>
             <w:pPr>
@@ -450,8 +452,6 @@
           <w:lang w:val="en-US"/>
         </w:rPr>
       </w:pPr>
-      <w:bookmarkStart w:id="0" w:name="_GoBack"/>
-      <w:bookmarkEnd w:id="0"/>
     </w:p>
     <w:sectPr>
       <w:pgSz w:w="11906" w:h="16838"/>
@@ -576,7 +576,7 @@
     <w:lsdException w:unhideWhenUsed="0" w:uiPriority="0" w:semiHidden="0" w:name="HTML Sample"/>
     <w:lsdException w:unhideWhenUsed="0" w:uiPriority="0" w:semiHidden="0" w:name="HTML Typewriter"/>
     <w:lsdException w:unhideWhenUsed="0" w:uiPriority="0" w:semiHidden="0" w:name="HTML Variable"/>
-    <w:lsdException w:unhideWhenUsed="0" w:uiPriority="0" w:name="Normal Table"/>
+    <w:lsdException w:qFormat="1" w:unhideWhenUsed="0" w:uiPriority="0" w:name="Normal Table"/>
     <w:lsdException w:unhideWhenUsed="0" w:uiPriority="0" w:semiHidden="0" w:name="annotation subject"/>
     <w:lsdException w:unhideWhenUsed="0" w:uiPriority="0" w:semiHidden="0" w:name="Table Simple 1"/>
     <w:lsdException w:unhideWhenUsed="0" w:uiPriority="0" w:semiHidden="0" w:name="Table Simple 2"/>
@@ -740,6 +740,7 @@
   <w:style w:type="table" w:default="1" w:styleId="3">
     <w:name w:val="Normal Table"/>
     <w:semiHidden/>
+    <w:qFormat/>
     <w:uiPriority w:val="0"/>
     <w:tblPr>
       <w:tblLayout w:type="fixed"/>

</xml_diff>